<commit_message>
alexey suzalenko fp distancia
</commit_message>
<xml_diff>
--- a/LMSGI05/Tarea LMSGI05 Alexey Suzdalenko.docx
+++ b/LMSGI05/Tarea LMSGI05 Alexey Suzdalenko.docx
@@ -45,15 +45,7 @@
     </w:p>
     <w:p>
       <w:r>
-        <w:t>/Universidad_T5/grados/</w:t>
-      </w:r>
-      <w:proofErr w:type="gramStart"/>
-      <w:r>
-        <w:t>grado[</w:t>
-      </w:r>
-      <w:proofErr w:type="gramEnd"/>
-      <w:r>
-        <w:t>plan &lt; 2002]/nombre</w:t>
+        <w:t>/Universidad_T5/grados/grado[plan &lt; 2002]/nombre</w:t>
       </w:r>
     </w:p>
     <w:p>
@@ -79,15 +71,7 @@
     </w:p>
     <w:p>
       <w:r>
-        <w:t>/Universidad_T5/grados/</w:t>
-      </w:r>
-      <w:proofErr w:type="gramStart"/>
-      <w:r>
-        <w:t>grado[</w:t>
-      </w:r>
-      <w:proofErr w:type="gramEnd"/>
-      <w:r>
-        <w:t>centro = 'Facultad de Ciencias']/(nombre | plan)</w:t>
+        <w:t>/Universidad_T5/grados/grado[centro = 'Facultad de Ciencias']/(nombre | plan)</w:t>
       </w:r>
     </w:p>
     <w:p>
@@ -196,15 +180,7 @@
     </w:p>
     <w:p>
       <w:r>
-        <w:t>/Universidad_T5/grados/grado</w:t>
-      </w:r>
-      <w:proofErr w:type="gramStart"/>
-      <w:r>
-        <w:t>[..</w:t>
-      </w:r>
-      <w:proofErr w:type="gramEnd"/>
-      <w:r>
-        <w:t>/asignaturas/asignatura[../grados/grado/@id_c=current()/@id_c]/caracteristicas/practicas='No']/nombre</w:t>
+        <w:t>/Universidad_T5/grados/grado[../asignaturas/asignatura[../grados/grado/@id_c=current()/@id_c]/caracteristicas/practicas='No']/nombre</w:t>
       </w:r>
     </w:p>
     <w:p>
@@ -230,15 +206,7 @@
     </w:p>
     <w:p>
       <w:r>
-        <w:t>/Universidad_T5/grados/</w:t>
-      </w:r>
-      <w:proofErr w:type="gramStart"/>
-      <w:r>
-        <w:t>grado[</w:t>
-      </w:r>
-      <w:proofErr w:type="gramEnd"/>
-      <w:r>
-        <w:t>@id_c=../asignaturas/asignatura[nombre='Bases de Datos']/@titulacion]/nombre</w:t>
+        <w:t>/Universidad_T5/grados/grado[@id_c=../asignaturas/asignatura[nombre='Bases de Datos']/@titulacion]/nombre</w:t>
       </w:r>
     </w:p>
     <w:p>
@@ -277,15 +245,7 @@
     </w:p>
     <w:p>
       <w:r>
-        <w:t>/Universidad_T5/grados/grado</w:t>
-      </w:r>
-      <w:proofErr w:type="gramStart"/>
-      <w:r>
-        <w:t>[..</w:t>
-      </w:r>
-      <w:proofErr w:type="gramEnd"/>
-      <w:r>
-        <w:t xml:space="preserve">/asignaturas/asignatura[trimestre=2 and </w:t>
+        <w:t xml:space="preserve">/Universidad_T5/grados/grado[../asignaturas/asignatura[trimestre=2 and </w:t>
       </w:r>
       <w:proofErr w:type="spellStart"/>
       <w:r>
@@ -324,107 +284,194 @@
     </w:p>
     <w:p>
       <w:r>
-        <w:t xml:space="preserve">Voy a trabajar con visual </w:t>
-      </w:r>
-      <w:proofErr w:type="spellStart"/>
-      <w:r>
-        <w:t>studio</w:t>
-      </w:r>
-      <w:proofErr w:type="spellEnd"/>
-      <w:r>
-        <w:t xml:space="preserve"> </w:t>
-      </w:r>
-      <w:proofErr w:type="spellStart"/>
-      <w:r>
-        <w:t>code</w:t>
-      </w:r>
-      <w:proofErr w:type="spellEnd"/>
-      <w:r>
-        <w:t xml:space="preserve">, primero instalo el plugin </w:t>
-      </w:r>
-      <w:r>
-        <w:rPr>
-          <w:rFonts w:ascii="Segoe UI" w:hAnsi="Segoe UI" w:cs="Segoe UI"/>
-          <w:b/>
-          <w:bCs/>
-          <w:color w:val="616161"/>
-          <w:shd w:val="clear" w:color="auto" w:fill="FFFFFF"/>
-        </w:rPr>
-        <w:t>XSLT/</w:t>
-      </w:r>
-      <w:proofErr w:type="spellStart"/>
-      <w:r>
-        <w:rPr>
-          <w:rFonts w:ascii="Segoe UI" w:hAnsi="Segoe UI" w:cs="Segoe UI"/>
-          <w:b/>
-          <w:bCs/>
-          <w:color w:val="616161"/>
-          <w:shd w:val="clear" w:color="auto" w:fill="FFFFFF"/>
-        </w:rPr>
-        <w:t>XPath</w:t>
-      </w:r>
-      <w:proofErr w:type="spellEnd"/>
-      <w:r>
-        <w:rPr>
-          <w:rFonts w:ascii="Segoe UI" w:hAnsi="Segoe UI" w:cs="Segoe UI"/>
-          <w:b/>
-          <w:bCs/>
-          <w:color w:val="616161"/>
-          <w:shd w:val="clear" w:color="auto" w:fill="FFFFFF"/>
-        </w:rPr>
-        <w:t xml:space="preserve"> </w:t>
-      </w:r>
-      <w:proofErr w:type="spellStart"/>
-      <w:r>
-        <w:rPr>
-          <w:rFonts w:ascii="Segoe UI" w:hAnsi="Segoe UI" w:cs="Segoe UI"/>
-          <w:b/>
-          <w:bCs/>
-          <w:color w:val="616161"/>
-          <w:shd w:val="clear" w:color="auto" w:fill="FFFFFF"/>
-        </w:rPr>
-        <w:t>for</w:t>
-      </w:r>
-      <w:proofErr w:type="spellEnd"/>
-      <w:r>
-        <w:rPr>
-          <w:rFonts w:ascii="Segoe UI" w:hAnsi="Segoe UI" w:cs="Segoe UI"/>
-          <w:b/>
-          <w:bCs/>
-          <w:color w:val="616161"/>
-          <w:shd w:val="clear" w:color="auto" w:fill="FFFFFF"/>
-        </w:rPr>
-        <w:t xml:space="preserve"> Visual Studio </w:t>
-      </w:r>
-      <w:proofErr w:type="spellStart"/>
-      <w:proofErr w:type="gramStart"/>
-      <w:r>
-        <w:rPr>
-          <w:rFonts w:ascii="Segoe UI" w:hAnsi="Segoe UI" w:cs="Segoe UI"/>
-          <w:b/>
-          <w:bCs/>
-          <w:color w:val="616161"/>
-          <w:shd w:val="clear" w:color="auto" w:fill="FFFFFF"/>
-        </w:rPr>
-        <w:t>Code</w:t>
-      </w:r>
-      <w:proofErr w:type="spellEnd"/>
-      <w:r>
-        <w:rPr>
-          <w:rFonts w:ascii="Segoe UI" w:hAnsi="Segoe UI" w:cs="Segoe UI"/>
-          <w:b/>
-          <w:bCs/>
-          <w:color w:val="616161"/>
-          <w:shd w:val="clear" w:color="auto" w:fill="FFFFFF"/>
-        </w:rPr>
-        <w:t xml:space="preserve"> </w:t>
-      </w:r>
-      <w:r>
-        <w:t>.</w:t>
-      </w:r>
-      <w:proofErr w:type="gramEnd"/>
-    </w:p>
-    <w:p/>
+        <w:t xml:space="preserve">Descargare </w:t>
+      </w:r>
+      <w:proofErr w:type="spellStart"/>
+      <w:r>
+        <w:t>Oxigen</w:t>
+      </w:r>
+      <w:proofErr w:type="spellEnd"/>
+      <w:r>
+        <w:t xml:space="preserve"> XML Editor.</w:t>
+      </w:r>
+    </w:p>
+    <w:p>
+      <w:proofErr w:type="spellStart"/>
+      <w:r>
+        <w:t>Resutado</w:t>
+      </w:r>
+      <w:proofErr w:type="spellEnd"/>
+      <w:r>
+        <w:t xml:space="preserve"> de la actividad 2:</w:t>
+      </w:r>
+    </w:p>
+    <w:p>
+      <w:r>
+        <w:rPr>
+          <w:noProof/>
+        </w:rPr>
+        <w:drawing>
+          <wp:inline distT="0" distB="0" distL="0" distR="0">
+            <wp:extent cx="6840220" cy="4353560"/>
+            <wp:effectExtent l="0" t="0" r="0" b="8890"/>
+            <wp:docPr id="151896830" name="Imagen 1"/>
+            <wp:cNvGraphicFramePr>
+              <a:graphicFrameLocks xmlns:a="http://schemas.openxmlformats.org/drawingml/2006/main" noChangeAspect="1"/>
+            </wp:cNvGraphicFramePr>
+            <a:graphic xmlns:a="http://schemas.openxmlformats.org/drawingml/2006/main">
+              <a:graphicData uri="http://schemas.openxmlformats.org/drawingml/2006/picture">
+                <pic:pic xmlns:pic="http://schemas.openxmlformats.org/drawingml/2006/picture">
+                  <pic:nvPicPr>
+                    <pic:cNvPr id="151896830" name="Imagen 151896830"/>
+                    <pic:cNvPicPr/>
+                  </pic:nvPicPr>
+                  <pic:blipFill>
+                    <a:blip r:embed="rId4">
+                      <a:extLst>
+                        <a:ext uri="{28A0092B-C50C-407E-A947-70E740481C1C}">
+                          <a14:useLocalDpi xmlns:a14="http://schemas.microsoft.com/office/drawing/2010/main" val="0"/>
+                        </a:ext>
+                      </a:extLst>
+                    </a:blip>
+                    <a:stretch>
+                      <a:fillRect/>
+                    </a:stretch>
+                  </pic:blipFill>
+                  <pic:spPr>
+                    <a:xfrm>
+                      <a:off x="0" y="0"/>
+                      <a:ext cx="6840220" cy="4353560"/>
+                    </a:xfrm>
+                    <a:prstGeom prst="rect">
+                      <a:avLst/>
+                    </a:prstGeom>
+                  </pic:spPr>
+                </pic:pic>
+              </a:graphicData>
+            </a:graphic>
+          </wp:inline>
+        </w:drawing>
+      </w:r>
+    </w:p>
+    <w:p>
+      <w:r>
+        <w:t xml:space="preserve">Trabajando con el editor </w:t>
+      </w:r>
+      <w:proofErr w:type="spellStart"/>
+      <w:r>
+        <w:t>oxigen</w:t>
+      </w:r>
+      <w:proofErr w:type="spellEnd"/>
+      <w:r>
+        <w:t>:</w:t>
+      </w:r>
+    </w:p>
+    <w:p>
+      <w:r>
+        <w:rPr>
+          <w:noProof/>
+        </w:rPr>
+        <w:lastRenderedPageBreak/>
+        <w:drawing>
+          <wp:inline distT="0" distB="0" distL="0" distR="0">
+            <wp:extent cx="6840220" cy="3759200"/>
+            <wp:effectExtent l="0" t="0" r="0" b="0"/>
+            <wp:docPr id="609529242" name="Imagen 2"/>
+            <wp:cNvGraphicFramePr>
+              <a:graphicFrameLocks xmlns:a="http://schemas.openxmlformats.org/drawingml/2006/main" noChangeAspect="1"/>
+            </wp:cNvGraphicFramePr>
+            <a:graphic xmlns:a="http://schemas.openxmlformats.org/drawingml/2006/main">
+              <a:graphicData uri="http://schemas.openxmlformats.org/drawingml/2006/picture">
+                <pic:pic xmlns:pic="http://schemas.openxmlformats.org/drawingml/2006/picture">
+                  <pic:nvPicPr>
+                    <pic:cNvPr id="609529242" name="Imagen 609529242"/>
+                    <pic:cNvPicPr/>
+                  </pic:nvPicPr>
+                  <pic:blipFill>
+                    <a:blip r:embed="rId5" cstate="print">
+                      <a:extLst>
+                        <a:ext uri="{28A0092B-C50C-407E-A947-70E740481C1C}">
+                          <a14:useLocalDpi xmlns:a14="http://schemas.microsoft.com/office/drawing/2010/main" val="0"/>
+                        </a:ext>
+                      </a:extLst>
+                    </a:blip>
+                    <a:stretch>
+                      <a:fillRect/>
+                    </a:stretch>
+                  </pic:blipFill>
+                  <pic:spPr>
+                    <a:xfrm>
+                      <a:off x="0" y="0"/>
+                      <a:ext cx="6840220" cy="3759200"/>
+                    </a:xfrm>
+                    <a:prstGeom prst="rect">
+                      <a:avLst/>
+                    </a:prstGeom>
+                  </pic:spPr>
+                </pic:pic>
+              </a:graphicData>
+            </a:graphic>
+          </wp:inline>
+        </w:drawing>
+      </w:r>
+    </w:p>
+    <w:p>
+      <w:r>
+        <w:t>Y adjunto archivos:</w:t>
+      </w:r>
+    </w:p>
+    <w:p>
+      <w:r>
+        <w:t xml:space="preserve"> universidad.xml &gt; donde estaban los datos para trabajar, </w:t>
+      </w:r>
+    </w:p>
+    <w:p>
+      <w:r>
+        <w:t xml:space="preserve"> style.css &gt; estilos para la plantilla </w:t>
+      </w:r>
+      <w:proofErr w:type="spellStart"/>
+      <w:r>
+        <w:t>xsl</w:t>
+      </w:r>
+      <w:proofErr w:type="spellEnd"/>
+      <w:r>
+        <w:t xml:space="preserve"> y </w:t>
+      </w:r>
+      <w:proofErr w:type="spellStart"/>
+      <w:r>
+        <w:t>html</w:t>
+      </w:r>
+      <w:proofErr w:type="spellEnd"/>
+      <w:r>
+        <w:t xml:space="preserve"> resultado, </w:t>
+      </w:r>
+    </w:p>
+    <w:p>
+      <w:r>
+        <w:t xml:space="preserve">planilla.xsl &gt; plantilla creada para trasformar </w:t>
+      </w:r>
+      <w:proofErr w:type="spellStart"/>
+      <w:r>
+        <w:t>xml</w:t>
+      </w:r>
+      <w:proofErr w:type="spellEnd"/>
+      <w:r>
+        <w:t xml:space="preserve"> archivo,</w:t>
+      </w:r>
+    </w:p>
+    <w:p>
+      <w:r>
+        <w:t xml:space="preserve">out.html &gt; resultado de la trasformación de </w:t>
+      </w:r>
+      <w:proofErr w:type="spellStart"/>
+      <w:r>
+        <w:t>xml</w:t>
+      </w:r>
+      <w:proofErr w:type="spellEnd"/>
+      <w:r>
+        <w:t xml:space="preserve"> universidades.</w:t>
+      </w:r>
+    </w:p>
     <w:sectPr>
       <w:pgSz w:w="11906" w:h="16838"/>
       <w:pgMar w:top="567" w:right="567" w:bottom="567" w:left="567" w:header="709" w:footer="709" w:gutter="0"/>

</xml_diff>